<commit_message>
Second way to calculate area
</commit_message>
<xml_diff>
--- a/Doc1.docx
+++ b/Doc1.docx
@@ -2,9 +2,126 @@
 <file path=word/document.xml><?xml version="1.0" encoding="utf-8"?>
 <w:document xmlns:wpc="http://schemas.microsoft.com/office/word/2010/wordprocessingCanvas" xmlns:mc="http://schemas.openxmlformats.org/markup-compatibility/2006" xmlns:o="urn:schemas-microsoft-com:office:office" xmlns:r="http://schemas.openxmlformats.org/officeDocument/2006/relationships" xmlns:m="http://schemas.openxmlformats.org/officeDocument/2006/math" xmlns:v="urn:schemas-microsoft-com:vml" xmlns:wp14="http://schemas.microsoft.com/office/word/2010/wordprocessingDrawing" xmlns:wp="http://schemas.openxmlformats.org/drawingml/2006/wordprocessingDrawing" xmlns:w10="urn:schemas-microsoft-com:office:word" xmlns:w="http://schemas.openxmlformats.org/wordprocessingml/2006/main" xmlns:w14="http://schemas.microsoft.com/office/word/2010/wordml" xmlns:wpg="http://schemas.microsoft.com/office/word/2010/wordprocessingGroup" xmlns:wpi="http://schemas.microsoft.com/office/word/2010/wordprocessingInk" xmlns:wne="http://schemas.microsoft.com/office/word/2006/wordml" xmlns:wps="http://schemas.microsoft.com/office/word/2010/wordprocessingShape" mc:Ignorable="w14 wp14">
   <w:body>
+    <w:p/>
     <w:p>
-      <w:bookmarkStart w:id="0" w:name="_GoBack"/>
-      <w:bookmarkEnd w:id="0"/>
+      <m:oMathPara>
+        <m:oMath>
+          <m:r>
+            <w:rPr>
+              <w:rFonts w:ascii="Cambria Math" w:hAnsi="Cambria Math"/>
+            </w:rPr>
+            <m:t>A=</m:t>
+          </m:r>
+          <m:f>
+            <m:fPr>
+              <m:ctrlPr>
+                <w:rPr>
+                  <w:rFonts w:ascii="Cambria Math" w:hAnsi="Cambria Math"/>
+                  <w:i/>
+                </w:rPr>
+              </m:ctrlPr>
+            </m:fPr>
+            <m:num>
+              <m:r>
+                <w:rPr>
+                  <w:rFonts w:ascii="Cambria Math" w:hAnsi="Cambria Math"/>
+                </w:rPr>
+                <m:t>1</m:t>
+              </m:r>
+            </m:num>
+            <m:den>
+              <m:r>
+                <w:rPr>
+                  <w:rFonts w:ascii="Cambria Math" w:hAnsi="Cambria Math"/>
+                </w:rPr>
+                <m:t>2</m:t>
+              </m:r>
+            </m:den>
+          </m:f>
+          <m:r>
+            <w:rPr>
+              <w:rFonts w:ascii="Cambria Math" w:hAnsi="Cambria Math"/>
+            </w:rPr>
+            <m:t>ab</m:t>
+          </m:r>
+          <m:func>
+            <m:funcPr>
+              <m:ctrlPr>
+                <w:rPr>
+                  <w:rFonts w:ascii="Cambria Math" w:hAnsi="Cambria Math"/>
+                  <w:i/>
+                </w:rPr>
+              </m:ctrlPr>
+            </m:funcPr>
+            <m:fName>
+              <m:r>
+                <m:rPr>
+                  <m:sty m:val="p"/>
+                </m:rPr>
+                <w:rPr>
+                  <w:rFonts w:ascii="Cambria Math" w:hAnsi="Cambria Math"/>
+                </w:rPr>
+                <m:t>sin</m:t>
+              </m:r>
+            </m:fName>
+            <m:e>
+              <m:r>
+                <w:rPr>
+                  <w:rFonts w:ascii="Cambria Math" w:hAnsi="Cambria Math"/>
+                </w:rPr>
+                <m:t>C</m:t>
+              </m:r>
+            </m:e>
+          </m:func>
+        </m:oMath>
+      </m:oMathPara>
+    </w:p>
+    <w:p/>
+    <w:p>
+      <m:oMathPara>
+        <m:oMath>
+          <m:r>
+            <w:rPr>
+              <w:rFonts w:ascii="Cambria Math" w:hAnsi="Cambria Math"/>
+            </w:rPr>
+            <m:t>A=</m:t>
+          </m:r>
+          <m:f>
+            <m:fPr>
+              <m:ctrlPr>
+                <w:rPr>
+                  <w:rFonts w:ascii="Cambria Math" w:hAnsi="Cambria Math"/>
+                  <w:i/>
+                </w:rPr>
+              </m:ctrlPr>
+            </m:fPr>
+            <m:num>
+              <m:r>
+                <w:rPr>
+                  <w:rFonts w:ascii="Cambria Math" w:hAnsi="Cambria Math"/>
+                </w:rPr>
+                <m:t>1</m:t>
+              </m:r>
+            </m:num>
+            <m:den>
+              <m:r>
+                <w:rPr>
+                  <w:rFonts w:ascii="Cambria Math" w:hAnsi="Cambria Math"/>
+                </w:rPr>
+                <m:t>2</m:t>
+              </m:r>
+            </m:den>
+          </m:f>
+          <m:r>
+            <w:rPr>
+              <w:rFonts w:ascii="Cambria Math" w:hAnsi="Cambria Math"/>
+            </w:rPr>
+            <m:t>bh</m:t>
+          </m:r>
+        </m:oMath>
+      </m:oMathPara>
+    </w:p>
+    <w:p>
       <w:r>
         <w:rPr>
           <w:noProof/>
@@ -13,7 +130,7 @@
         <mc:AlternateContent>
           <mc:Choice Requires="wps">
             <w:drawing>
-              <wp:anchor distT="0" distB="0" distL="114300" distR="114300" simplePos="0" relativeHeight="251671552" behindDoc="0" locked="0" layoutInCell="1" allowOverlap="1" wp14:anchorId="3CCFDDC1" wp14:editId="0D7B13AD">
+              <wp:anchor distT="0" distB="0" distL="114300" distR="114300" simplePos="0" relativeHeight="251684864" behindDoc="0" locked="0" layoutInCell="1" allowOverlap="1" wp14:anchorId="5C7FF4C9" wp14:editId="33DE9957">
                 <wp:simplePos x="0" y="0"/>
                 <wp:positionH relativeFrom="column">
                   <wp:posOffset>1664335</wp:posOffset>
@@ -24,7 +141,7 @@
                 <wp:extent cx="0" cy="1066165"/>
                 <wp:effectExtent l="0" t="0" r="19050" b="19685"/>
                 <wp:wrapNone/>
-                <wp:docPr id="6" name="Straight Connector 6"/>
+                <wp:docPr id="10" name="Straight Connector 10"/>
                 <wp:cNvGraphicFramePr/>
                 <a:graphic xmlns:a="http://schemas.openxmlformats.org/drawingml/2006/main">
                   <a:graphicData uri="http://schemas.microsoft.com/office/word/2010/wordprocessingShape">
@@ -74,7 +191,7 @@
           </mc:Choice>
           <mc:Fallback>
             <w:pict>
-              <v:line id="Straight Connector 6" o:spid="_x0000_s1026" style="position:absolute;z-index:251671552;visibility:visible;mso-wrap-style:square;mso-width-percent:0;mso-height-percent:0;mso-wrap-distance-left:9pt;mso-wrap-distance-top:0;mso-wrap-distance-right:9pt;mso-wrap-distance-bottom:0;mso-position-horizontal:absolute;mso-position-horizontal-relative:text;mso-position-vertical:absolute;mso-position-vertical-relative:text;mso-width-percent:0;mso-height-percent:0;mso-width-relative:margin;mso-height-relative:margin" from="131.05pt,59.4pt" to="131.05pt,143.35pt" o:gfxdata="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" strokecolor="black [3213]" strokeweight="1pt">
+              <v:line id="Straight Connector 10" o:spid="_x0000_s1026" style="position:absolute;z-index:251684864;visibility:visible;mso-wrap-style:square;mso-width-percent:0;mso-height-percent:0;mso-wrap-distance-left:9pt;mso-wrap-distance-top:0;mso-wrap-distance-right:9pt;mso-wrap-distance-bottom:0;mso-position-horizontal:absolute;mso-position-horizontal-relative:text;mso-position-vertical:absolute;mso-position-vertical-relative:text;mso-width-percent:0;mso-height-percent:0;mso-width-relative:margin;mso-height-relative:margin" from="131.05pt,59.4pt" to="131.05pt,143.35pt" o:gfxdata="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" strokecolor="black [3213]" strokeweight="1pt">
                 <v:stroke dashstyle="dashDot"/>
               </v:line>
             </w:pict>
@@ -89,7 +206,7 @@
         <mc:AlternateContent>
           <mc:Choice Requires="wps">
             <w:drawing>
-              <wp:anchor distT="0" distB="0" distL="114300" distR="114300" simplePos="0" relativeHeight="251676672" behindDoc="0" locked="0" layoutInCell="1" allowOverlap="1" wp14:anchorId="79F52012" wp14:editId="4BDC5849">
+              <wp:anchor distT="0" distB="0" distL="114300" distR="114300" simplePos="0" relativeHeight="251687936" behindDoc="0" locked="0" layoutInCell="1" allowOverlap="1" wp14:anchorId="7DAD5BAB" wp14:editId="7EA2B0BE">
                 <wp:simplePos x="0" y="0"/>
                 <wp:positionH relativeFrom="column">
                   <wp:posOffset>1663700</wp:posOffset>
@@ -100,7 +217,7 @@
                 <wp:extent cx="88900" cy="74930"/>
                 <wp:effectExtent l="0" t="0" r="25400" b="20320"/>
                 <wp:wrapNone/>
-                <wp:docPr id="9" name="Rectangle 9"/>
+                <wp:docPr id="11" name="Rectangle 11"/>
                 <wp:cNvGraphicFramePr/>
                 <a:graphic xmlns:a="http://schemas.openxmlformats.org/drawingml/2006/main">
                   <a:graphicData uri="http://schemas.microsoft.com/office/word/2010/wordprocessingShape">
@@ -157,7 +274,7 @@
           </mc:Choice>
           <mc:Fallback>
             <w:pict>
-              <v:rect id="Rectangle 9" o:spid="_x0000_s1026" style="position:absolute;margin-left:131pt;margin-top:137.15pt;width:7pt;height:5.9pt;z-index:251676672;visibility:visible;mso-wrap-style:square;mso-width-percent:0;mso-height-percent:0;mso-wrap-distance-left:9pt;mso-wrap-distance-top:0;mso-wrap-distance-right:9pt;mso-wrap-distance-bottom:0;mso-position-horizontal:absolute;mso-position-horizontal-relative:text;mso-position-vertical:absolute;mso-position-vertical-relative:text;mso-width-percent:0;mso-height-percent:0;mso-width-relative:margin;mso-height-relative:margin;v-text-anchor:middle" o:gfxdata="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" filled="f" strokecolor="black [3213]"/>
+              <v:rect id="Rectangle 11" o:spid="_x0000_s1026" style="position:absolute;margin-left:131pt;margin-top:137.15pt;width:7pt;height:5.9pt;z-index:251687936;visibility:visible;mso-wrap-style:square;mso-width-percent:0;mso-height-percent:0;mso-wrap-distance-left:9pt;mso-wrap-distance-top:0;mso-wrap-distance-right:9pt;mso-wrap-distance-bottom:0;mso-position-horizontal:absolute;mso-position-horizontal-relative:text;mso-position-vertical:absolute;mso-position-vertical-relative:text;mso-width-percent:0;mso-height-percent:0;mso-width-relative:margin;mso-height-relative:margin;v-text-anchor:middle" o:gfxdata="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" filled="f" strokecolor="black [3213]"/>
             </w:pict>
           </mc:Fallback>
         </mc:AlternateContent>
@@ -170,7 +287,988 @@
         <mc:AlternateContent>
           <mc:Choice Requires="wps">
             <w:drawing>
-              <wp:anchor distT="0" distB="0" distL="114300" distR="114300" simplePos="0" relativeHeight="251669504" behindDoc="0" locked="0" layoutInCell="1" allowOverlap="1" wp14:anchorId="5F33CB33" wp14:editId="610745D5">
+              <wp:anchor distT="0" distB="0" distL="114300" distR="114300" simplePos="0" relativeHeight="251683840" behindDoc="0" locked="0" layoutInCell="1" allowOverlap="1" wp14:anchorId="42637284" wp14:editId="7C2D17C7">
+                <wp:simplePos x="0" y="0"/>
+                <wp:positionH relativeFrom="column">
+                  <wp:posOffset>3689985</wp:posOffset>
+                </wp:positionH>
+                <wp:positionV relativeFrom="paragraph">
+                  <wp:posOffset>1647190</wp:posOffset>
+                </wp:positionV>
+                <wp:extent cx="315595" cy="356870"/>
+                <wp:effectExtent l="0" t="0" r="0" b="5080"/>
+                <wp:wrapNone/>
+                <wp:docPr id="12" name="Text Box 2"/>
+                <wp:cNvGraphicFramePr>
+                  <a:graphicFrameLocks xmlns:a="http://schemas.openxmlformats.org/drawingml/2006/main"/>
+                </wp:cNvGraphicFramePr>
+                <a:graphic xmlns:a="http://schemas.openxmlformats.org/drawingml/2006/main">
+                  <a:graphicData uri="http://schemas.microsoft.com/office/word/2010/wordprocessingShape">
+                    <wps:wsp>
+                      <wps:cNvSpPr txBox="1">
+                        <a:spLocks noChangeArrowheads="1"/>
+                      </wps:cNvSpPr>
+                      <wps:spPr bwMode="auto">
+                        <a:xfrm>
+                          <a:off x="0" y="0"/>
+                          <a:ext cx="315595" cy="356870"/>
+                        </a:xfrm>
+                        <a:prstGeom prst="rect">
+                          <a:avLst/>
+                        </a:prstGeom>
+                        <a:noFill/>
+                        <a:ln w="9525">
+                          <a:noFill/>
+                          <a:miter lim="800000"/>
+                          <a:headEnd/>
+                          <a:tailEnd/>
+                        </a:ln>
+                      </wps:spPr>
+                      <wps:txbx>
+                        <w:txbxContent>
+                          <w:p>
+                            <w:pPr>
+                              <w:rPr>
+                                <w:sz w:val="36"/>
+                              </w:rPr>
+                            </w:pPr>
+                            <w:r>
+                              <w:rPr>
+                                <w:sz w:val="36"/>
+                              </w:rPr>
+                              <w:t>C</w:t>
+                            </w:r>
+                          </w:p>
+                        </w:txbxContent>
+                      </wps:txbx>
+                      <wps:bodyPr rot="0" vert="horz" wrap="square" lIns="91440" tIns="45720" rIns="91440" bIns="45720" anchor="t" anchorCtr="0">
+                        <a:noAutofit/>
+                      </wps:bodyPr>
+                    </wps:wsp>
+                  </a:graphicData>
+                </a:graphic>
+                <wp14:sizeRelH relativeFrom="margin">
+                  <wp14:pctWidth>0</wp14:pctWidth>
+                </wp14:sizeRelH>
+                <wp14:sizeRelV relativeFrom="margin">
+                  <wp14:pctHeight>0</wp14:pctHeight>
+                </wp14:sizeRelV>
+              </wp:anchor>
+            </w:drawing>
+          </mc:Choice>
+          <mc:Fallback>
+            <w:pict>
+              <v:shapetype id="_x0000_t202" coordsize="21600,21600" o:spt="202" path="m,l,21600r21600,l21600,xe">
+                <v:stroke joinstyle="miter"/>
+                <v:path gradientshapeok="t" o:connecttype="rect"/>
+              </v:shapetype>
+              <v:shape id="Text Box 2" o:spid="_x0000_s1026" type="#_x0000_t202" style="position:absolute;margin-left:290.55pt;margin-top:129.7pt;width:24.85pt;height:28.1pt;z-index:251683840;visibility:visible;mso-wrap-style:square;mso-width-percent:0;mso-height-percent:0;mso-wrap-distance-left:9pt;mso-wrap-distance-top:0;mso-wrap-distance-right:9pt;mso-wrap-distance-bottom:0;mso-position-horizontal:absolute;mso-position-horizontal-relative:text;mso-position-vertical:absolute;mso-position-vertical-relative:text;mso-width-percent:0;mso-height-percent:0;mso-width-relative:margin;mso-height-relative:margin;v-text-anchor:top" o:gfxdata="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" filled="f" stroked="f">
+                <v:textbox>
+                  <w:txbxContent>
+                    <w:p>
+                      <w:pPr>
+                        <w:rPr>
+                          <w:sz w:val="36"/>
+                        </w:rPr>
+                      </w:pPr>
+                      <w:r>
+                        <w:rPr>
+                          <w:sz w:val="36"/>
+                        </w:rPr>
+                        <w:t>C</w:t>
+                      </w:r>
+                    </w:p>
+                  </w:txbxContent>
+                </v:textbox>
+              </v:shape>
+            </w:pict>
+          </mc:Fallback>
+        </mc:AlternateContent>
+      </w:r>
+      <w:r>
+        <w:rPr>
+          <w:noProof/>
+          <w:lang w:eastAsia="en-AU"/>
+        </w:rPr>
+        <mc:AlternateContent>
+          <mc:Choice Requires="wps">
+            <w:drawing>
+              <wp:anchor distT="0" distB="0" distL="114300" distR="114300" simplePos="0" relativeHeight="251679744" behindDoc="0" locked="0" layoutInCell="1" allowOverlap="1" wp14:anchorId="68F627B9" wp14:editId="465EDCEB">
+                <wp:simplePos x="0" y="0"/>
+                <wp:positionH relativeFrom="column">
+                  <wp:posOffset>1659890</wp:posOffset>
+                </wp:positionH>
+                <wp:positionV relativeFrom="paragraph">
+                  <wp:posOffset>754380</wp:posOffset>
+                </wp:positionV>
+                <wp:extent cx="2001520" cy="1063625"/>
+                <wp:effectExtent l="0" t="0" r="17780" b="22225"/>
+                <wp:wrapNone/>
+                <wp:docPr id="13" name="Straight Connector 13"/>
+                <wp:cNvGraphicFramePr/>
+                <a:graphic xmlns:a="http://schemas.openxmlformats.org/drawingml/2006/main">
+                  <a:graphicData uri="http://schemas.microsoft.com/office/word/2010/wordprocessingShape">
+                    <wps:wsp>
+                      <wps:cNvCnPr/>
+                      <wps:spPr>
+                        <a:xfrm>
+                          <a:off x="0" y="0"/>
+                          <a:ext cx="2001520" cy="1063625"/>
+                        </a:xfrm>
+                        <a:prstGeom prst="line">
+                          <a:avLst/>
+                        </a:prstGeom>
+                        <a:ln w="15875">
+                          <a:solidFill>
+                            <a:schemeClr val="tx1"/>
+                          </a:solidFill>
+                        </a:ln>
+                      </wps:spPr>
+                      <wps:style>
+                        <a:lnRef idx="1">
+                          <a:schemeClr val="accent1"/>
+                        </a:lnRef>
+                        <a:fillRef idx="0">
+                          <a:schemeClr val="accent1"/>
+                        </a:fillRef>
+                        <a:effectRef idx="0">
+                          <a:schemeClr val="accent1"/>
+                        </a:effectRef>
+                        <a:fontRef idx="minor">
+                          <a:schemeClr val="tx1"/>
+                        </a:fontRef>
+                      </wps:style>
+                      <wps:bodyPr/>
+                    </wps:wsp>
+                  </a:graphicData>
+                </a:graphic>
+                <wp14:sizeRelH relativeFrom="margin">
+                  <wp14:pctWidth>0</wp14:pctWidth>
+                </wp14:sizeRelH>
+                <wp14:sizeRelV relativeFrom="margin">
+                  <wp14:pctHeight>0</wp14:pctHeight>
+                </wp14:sizeRelV>
+              </wp:anchor>
+            </w:drawing>
+          </mc:Choice>
+          <mc:Fallback>
+            <w:pict>
+              <v:line id="Straight Connector 13" o:spid="_x0000_s1026" style="position:absolute;z-index:251679744;visibility:visible;mso-wrap-style:square;mso-width-percent:0;mso-height-percent:0;mso-wrap-distance-left:9pt;mso-wrap-distance-top:0;mso-wrap-distance-right:9pt;mso-wrap-distance-bottom:0;mso-position-horizontal:absolute;mso-position-horizontal-relative:text;mso-position-vertical:absolute;mso-position-vertical-relative:text;mso-width-percent:0;mso-height-percent:0;mso-width-relative:margin;mso-height-relative:margin" from="130.7pt,59.4pt" to="288.3pt,143.15pt" o:gfxdata="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" strokecolor="black [3213]" strokeweight="1.25pt"/>
+            </w:pict>
+          </mc:Fallback>
+        </mc:AlternateContent>
+      </w:r>
+      <w:r>
+        <w:rPr>
+          <w:noProof/>
+          <w:lang w:eastAsia="en-AU"/>
+        </w:rPr>
+        <mc:AlternateContent>
+          <mc:Choice Requires="wps">
+            <w:drawing>
+              <wp:anchor distT="0" distB="0" distL="114300" distR="114300" simplePos="0" relativeHeight="251680768" behindDoc="0" locked="0" layoutInCell="1" allowOverlap="1" wp14:anchorId="404DEEC0" wp14:editId="08CD0B41">
+                <wp:simplePos x="0" y="0"/>
+                <wp:positionH relativeFrom="column">
+                  <wp:posOffset>736847</wp:posOffset>
+                </wp:positionH>
+                <wp:positionV relativeFrom="paragraph">
+                  <wp:posOffset>1818227</wp:posOffset>
+                </wp:positionV>
+                <wp:extent cx="2925192" cy="1695"/>
+                <wp:effectExtent l="0" t="0" r="27940" b="36830"/>
+                <wp:wrapNone/>
+                <wp:docPr id="14" name="Straight Connector 14"/>
+                <wp:cNvGraphicFramePr/>
+                <a:graphic xmlns:a="http://schemas.openxmlformats.org/drawingml/2006/main">
+                  <a:graphicData uri="http://schemas.microsoft.com/office/word/2010/wordprocessingShape">
+                    <wps:wsp>
+                      <wps:cNvCnPr/>
+                      <wps:spPr>
+                        <a:xfrm flipH="1">
+                          <a:off x="0" y="0"/>
+                          <a:ext cx="2925192" cy="1695"/>
+                        </a:xfrm>
+                        <a:prstGeom prst="line">
+                          <a:avLst/>
+                        </a:prstGeom>
+                        <a:ln w="15875">
+                          <a:solidFill>
+                            <a:schemeClr val="tx1"/>
+                          </a:solidFill>
+                        </a:ln>
+                      </wps:spPr>
+                      <wps:style>
+                        <a:lnRef idx="1">
+                          <a:schemeClr val="accent1"/>
+                        </a:lnRef>
+                        <a:fillRef idx="0">
+                          <a:schemeClr val="accent1"/>
+                        </a:fillRef>
+                        <a:effectRef idx="0">
+                          <a:schemeClr val="accent1"/>
+                        </a:effectRef>
+                        <a:fontRef idx="minor">
+                          <a:schemeClr val="tx1"/>
+                        </a:fontRef>
+                      </wps:style>
+                      <wps:bodyPr/>
+                    </wps:wsp>
+                  </a:graphicData>
+                </a:graphic>
+                <wp14:sizeRelH relativeFrom="margin">
+                  <wp14:pctWidth>0</wp14:pctWidth>
+                </wp14:sizeRelH>
+                <wp14:sizeRelV relativeFrom="margin">
+                  <wp14:pctHeight>0</wp14:pctHeight>
+                </wp14:sizeRelV>
+              </wp:anchor>
+            </w:drawing>
+          </mc:Choice>
+          <mc:Fallback>
+            <w:pict>
+              <v:line id="Straight Connector 14" o:spid="_x0000_s1026" style="position:absolute;flip:x;z-index:251680768;visibility:visible;mso-wrap-style:square;mso-width-percent:0;mso-height-percent:0;mso-wrap-distance-left:9pt;mso-wrap-distance-top:0;mso-wrap-distance-right:9pt;mso-wrap-distance-bottom:0;mso-position-horizontal:absolute;mso-position-horizontal-relative:text;mso-position-vertical:absolute;mso-position-vertical-relative:text;mso-width-percent:0;mso-height-percent:0;mso-width-relative:margin;mso-height-relative:margin" from="58pt,143.15pt" to="288.35pt,143.3pt" o:gfxdata="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" strokecolor="black [3213]" strokeweight="1.25pt"/>
+            </w:pict>
+          </mc:Fallback>
+        </mc:AlternateContent>
+      </w:r>
+      <w:r>
+        <w:rPr>
+          <w:noProof/>
+          <w:lang w:eastAsia="en-AU"/>
+        </w:rPr>
+        <mc:AlternateContent>
+          <mc:Choice Requires="wps">
+            <w:drawing>
+              <wp:anchor distT="0" distB="0" distL="114300" distR="114300" simplePos="0" relativeHeight="251686912" behindDoc="0" locked="0" layoutInCell="1" allowOverlap="1" wp14:anchorId="3D356560" wp14:editId="447EE685">
+                <wp:simplePos x="0" y="0"/>
+                <wp:positionH relativeFrom="column">
+                  <wp:posOffset>1877695</wp:posOffset>
+                </wp:positionH>
+                <wp:positionV relativeFrom="paragraph">
+                  <wp:posOffset>1843636</wp:posOffset>
+                </wp:positionV>
+                <wp:extent cx="315883" cy="357447"/>
+                <wp:effectExtent l="0" t="0" r="0" b="5080"/>
+                <wp:wrapNone/>
+                <wp:docPr id="15" name="Text Box 2"/>
+                <wp:cNvGraphicFramePr>
+                  <a:graphicFrameLocks xmlns:a="http://schemas.openxmlformats.org/drawingml/2006/main"/>
+                </wp:cNvGraphicFramePr>
+                <a:graphic xmlns:a="http://schemas.openxmlformats.org/drawingml/2006/main">
+                  <a:graphicData uri="http://schemas.microsoft.com/office/word/2010/wordprocessingShape">
+                    <wps:wsp>
+                      <wps:cNvSpPr txBox="1">
+                        <a:spLocks noChangeArrowheads="1"/>
+                      </wps:cNvSpPr>
+                      <wps:spPr bwMode="auto">
+                        <a:xfrm>
+                          <a:off x="0" y="0"/>
+                          <a:ext cx="315883" cy="357447"/>
+                        </a:xfrm>
+                        <a:prstGeom prst="rect">
+                          <a:avLst/>
+                        </a:prstGeom>
+                        <a:noFill/>
+                        <a:ln w="9525">
+                          <a:noFill/>
+                          <a:miter lim="800000"/>
+                          <a:headEnd/>
+                          <a:tailEnd/>
+                        </a:ln>
+                      </wps:spPr>
+                      <wps:txbx>
+                        <w:txbxContent>
+                          <w:p>
+                            <w:pPr>
+                              <w:rPr>
+                                <w:i/>
+                                <w:sz w:val="32"/>
+                                <w:szCs w:val="32"/>
+                              </w:rPr>
+                            </w:pPr>
+                            <w:proofErr w:type="gramStart"/>
+                            <w:r>
+                              <w:rPr>
+                                <w:i/>
+                                <w:sz w:val="32"/>
+                                <w:szCs w:val="32"/>
+                              </w:rPr>
+                              <w:t>b</w:t>
+                            </w:r>
+                            <w:proofErr w:type="gramEnd"/>
+                          </w:p>
+                        </w:txbxContent>
+                      </wps:txbx>
+                      <wps:bodyPr rot="0" vert="horz" wrap="square" lIns="91440" tIns="45720" rIns="91440" bIns="45720" anchor="t" anchorCtr="0">
+                        <a:noAutofit/>
+                      </wps:bodyPr>
+                    </wps:wsp>
+                  </a:graphicData>
+                </a:graphic>
+                <wp14:sizeRelH relativeFrom="margin">
+                  <wp14:pctWidth>0</wp14:pctWidth>
+                </wp14:sizeRelH>
+                <wp14:sizeRelV relativeFrom="margin">
+                  <wp14:pctHeight>0</wp14:pctHeight>
+                </wp14:sizeRelV>
+              </wp:anchor>
+            </w:drawing>
+          </mc:Choice>
+          <mc:Fallback>
+            <w:pict>
+              <v:shape id="_x0000_s1027" type="#_x0000_t202" style="position:absolute;margin-left:147.85pt;margin-top:145.15pt;width:24.85pt;height:28.15pt;z-index:251686912;visibility:visible;mso-wrap-style:square;mso-width-percent:0;mso-height-percent:0;mso-wrap-distance-left:9pt;mso-wrap-distance-top:0;mso-wrap-distance-right:9pt;mso-wrap-distance-bottom:0;mso-position-horizontal:absolute;mso-position-horizontal-relative:text;mso-position-vertical:absolute;mso-position-vertical-relative:text;mso-width-percent:0;mso-height-percent:0;mso-width-relative:margin;mso-height-relative:margin;v-text-anchor:top" o:gfxdata="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" filled="f" stroked="f">
+                <v:textbox>
+                  <w:txbxContent>
+                    <w:p>
+                      <w:pPr>
+                        <w:rPr>
+                          <w:i/>
+                          <w:sz w:val="32"/>
+                          <w:szCs w:val="32"/>
+                        </w:rPr>
+                      </w:pPr>
+                      <w:proofErr w:type="gramStart"/>
+                      <w:r>
+                        <w:rPr>
+                          <w:i/>
+                          <w:sz w:val="32"/>
+                          <w:szCs w:val="32"/>
+                        </w:rPr>
+                        <w:t>b</w:t>
+                      </w:r>
+                      <w:proofErr w:type="gramEnd"/>
+                    </w:p>
+                  </w:txbxContent>
+                </v:textbox>
+              </v:shape>
+            </w:pict>
+          </mc:Fallback>
+        </mc:AlternateContent>
+      </w:r>
+      <w:r>
+        <w:rPr>
+          <w:noProof/>
+          <w:lang w:eastAsia="en-AU"/>
+        </w:rPr>
+        <mc:AlternateContent>
+          <mc:Choice Requires="wps">
+            <w:drawing>
+              <wp:anchor distT="0" distB="0" distL="114300" distR="114300" simplePos="0" relativeHeight="251685888" behindDoc="0" locked="0" layoutInCell="1" allowOverlap="1" wp14:anchorId="535E6391" wp14:editId="671E970D">
+                <wp:simplePos x="0" y="0"/>
+                <wp:positionH relativeFrom="column">
+                  <wp:posOffset>1725295</wp:posOffset>
+                </wp:positionH>
+                <wp:positionV relativeFrom="paragraph">
+                  <wp:posOffset>1143577</wp:posOffset>
+                </wp:positionV>
+                <wp:extent cx="315883" cy="357447"/>
+                <wp:effectExtent l="0" t="0" r="0" b="5080"/>
+                <wp:wrapNone/>
+                <wp:docPr id="16" name="Text Box 2"/>
+                <wp:cNvGraphicFramePr>
+                  <a:graphicFrameLocks xmlns:a="http://schemas.openxmlformats.org/drawingml/2006/main"/>
+                </wp:cNvGraphicFramePr>
+                <a:graphic xmlns:a="http://schemas.openxmlformats.org/drawingml/2006/main">
+                  <a:graphicData uri="http://schemas.microsoft.com/office/word/2010/wordprocessingShape">
+                    <wps:wsp>
+                      <wps:cNvSpPr txBox="1">
+                        <a:spLocks noChangeArrowheads="1"/>
+                      </wps:cNvSpPr>
+                      <wps:spPr bwMode="auto">
+                        <a:xfrm>
+                          <a:off x="0" y="0"/>
+                          <a:ext cx="315883" cy="357447"/>
+                        </a:xfrm>
+                        <a:prstGeom prst="rect">
+                          <a:avLst/>
+                        </a:prstGeom>
+                        <a:noFill/>
+                        <a:ln w="9525">
+                          <a:noFill/>
+                          <a:miter lim="800000"/>
+                          <a:headEnd/>
+                          <a:tailEnd/>
+                        </a:ln>
+                      </wps:spPr>
+                      <wps:txbx>
+                        <w:txbxContent>
+                          <w:p>
+                            <w:pPr>
+                              <w:rPr>
+                                <w:i/>
+                                <w:sz w:val="32"/>
+                                <w:szCs w:val="32"/>
+                              </w:rPr>
+                            </w:pPr>
+                            <w:proofErr w:type="gramStart"/>
+                            <w:r>
+                              <w:rPr>
+                                <w:i/>
+                                <w:sz w:val="32"/>
+                                <w:szCs w:val="32"/>
+                              </w:rPr>
+                              <w:t>h</w:t>
+                            </w:r>
+                            <w:proofErr w:type="gramEnd"/>
+                          </w:p>
+                        </w:txbxContent>
+                      </wps:txbx>
+                      <wps:bodyPr rot="0" vert="horz" wrap="square" lIns="91440" tIns="45720" rIns="91440" bIns="45720" anchor="t" anchorCtr="0">
+                        <a:noAutofit/>
+                      </wps:bodyPr>
+                    </wps:wsp>
+                  </a:graphicData>
+                </a:graphic>
+                <wp14:sizeRelH relativeFrom="margin">
+                  <wp14:pctWidth>0</wp14:pctWidth>
+                </wp14:sizeRelH>
+                <wp14:sizeRelV relativeFrom="margin">
+                  <wp14:pctHeight>0</wp14:pctHeight>
+                </wp14:sizeRelV>
+              </wp:anchor>
+            </w:drawing>
+          </mc:Choice>
+          <mc:Fallback>
+            <w:pict>
+              <v:shape id="_x0000_s1028" type="#_x0000_t202" style="position:absolute;margin-left:135.85pt;margin-top:90.05pt;width:24.85pt;height:28.15pt;z-index:251685888;visibility:visible;mso-wrap-style:square;mso-width-percent:0;mso-height-percent:0;mso-wrap-distance-left:9pt;mso-wrap-distance-top:0;mso-wrap-distance-right:9pt;mso-wrap-distance-bottom:0;mso-position-horizontal:absolute;mso-position-horizontal-relative:text;mso-position-vertical:absolute;mso-position-vertical-relative:text;mso-width-percent:0;mso-height-percent:0;mso-width-relative:margin;mso-height-relative:margin;v-text-anchor:top" o:gfxdata="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" filled="f" stroked="f">
+                <v:textbox>
+                  <w:txbxContent>
+                    <w:p>
+                      <w:pPr>
+                        <w:rPr>
+                          <w:i/>
+                          <w:sz w:val="32"/>
+                          <w:szCs w:val="32"/>
+                        </w:rPr>
+                      </w:pPr>
+                      <w:proofErr w:type="gramStart"/>
+                      <w:r>
+                        <w:rPr>
+                          <w:i/>
+                          <w:sz w:val="32"/>
+                          <w:szCs w:val="32"/>
+                        </w:rPr>
+                        <w:t>h</w:t>
+                      </w:r>
+                      <w:proofErr w:type="gramEnd"/>
+                    </w:p>
+                  </w:txbxContent>
+                </v:textbox>
+              </v:shape>
+            </w:pict>
+          </mc:Fallback>
+        </mc:AlternateContent>
+      </w:r>
+      <w:r>
+        <w:rPr>
+          <w:noProof/>
+          <w:lang w:eastAsia="en-AU"/>
+        </w:rPr>
+        <mc:AlternateContent>
+          <mc:Choice Requires="wps">
+            <w:drawing>
+              <wp:anchor distT="0" distB="0" distL="114300" distR="114300" simplePos="0" relativeHeight="251682816" behindDoc="0" locked="0" layoutInCell="1" allowOverlap="1" wp14:anchorId="1B95C4B6" wp14:editId="5BA83EAD">
+                <wp:simplePos x="0" y="0"/>
+                <wp:positionH relativeFrom="column">
+                  <wp:posOffset>1490345</wp:posOffset>
+                </wp:positionH>
+                <wp:positionV relativeFrom="paragraph">
+                  <wp:posOffset>359641</wp:posOffset>
+                </wp:positionV>
+                <wp:extent cx="315883" cy="357447"/>
+                <wp:effectExtent l="0" t="0" r="0" b="5080"/>
+                <wp:wrapNone/>
+                <wp:docPr id="17" name="Text Box 2"/>
+                <wp:cNvGraphicFramePr>
+                  <a:graphicFrameLocks xmlns:a="http://schemas.openxmlformats.org/drawingml/2006/main"/>
+                </wp:cNvGraphicFramePr>
+                <a:graphic xmlns:a="http://schemas.openxmlformats.org/drawingml/2006/main">
+                  <a:graphicData uri="http://schemas.microsoft.com/office/word/2010/wordprocessingShape">
+                    <wps:wsp>
+                      <wps:cNvSpPr txBox="1">
+                        <a:spLocks noChangeArrowheads="1"/>
+                      </wps:cNvSpPr>
+                      <wps:spPr bwMode="auto">
+                        <a:xfrm>
+                          <a:off x="0" y="0"/>
+                          <a:ext cx="315883" cy="357447"/>
+                        </a:xfrm>
+                        <a:prstGeom prst="rect">
+                          <a:avLst/>
+                        </a:prstGeom>
+                        <a:noFill/>
+                        <a:ln w="9525">
+                          <a:noFill/>
+                          <a:miter lim="800000"/>
+                          <a:headEnd/>
+                          <a:tailEnd/>
+                        </a:ln>
+                      </wps:spPr>
+                      <wps:txbx>
+                        <w:txbxContent>
+                          <w:p>
+                            <w:pPr>
+                              <w:rPr>
+                                <w:sz w:val="36"/>
+                              </w:rPr>
+                            </w:pPr>
+                            <w:r>
+                              <w:rPr>
+                                <w:sz w:val="36"/>
+                              </w:rPr>
+                              <w:t>B</w:t>
+                            </w:r>
+                          </w:p>
+                        </w:txbxContent>
+                      </wps:txbx>
+                      <wps:bodyPr rot="0" vert="horz" wrap="square" lIns="91440" tIns="45720" rIns="91440" bIns="45720" anchor="t" anchorCtr="0">
+                        <a:noAutofit/>
+                      </wps:bodyPr>
+                    </wps:wsp>
+                  </a:graphicData>
+                </a:graphic>
+                <wp14:sizeRelH relativeFrom="margin">
+                  <wp14:pctWidth>0</wp14:pctWidth>
+                </wp14:sizeRelH>
+                <wp14:sizeRelV relativeFrom="margin">
+                  <wp14:pctHeight>0</wp14:pctHeight>
+                </wp14:sizeRelV>
+              </wp:anchor>
+            </w:drawing>
+          </mc:Choice>
+          <mc:Fallback>
+            <w:pict>
+              <v:shape id="_x0000_s1029" type="#_x0000_t202" style="position:absolute;margin-left:117.35pt;margin-top:28.3pt;width:24.85pt;height:28.15pt;z-index:251682816;visibility:visible;mso-wrap-style:square;mso-width-percent:0;mso-height-percent:0;mso-wrap-distance-left:9pt;mso-wrap-distance-top:0;mso-wrap-distance-right:9pt;mso-wrap-distance-bottom:0;mso-position-horizontal:absolute;mso-position-horizontal-relative:text;mso-position-vertical:absolute;mso-position-vertical-relative:text;mso-width-percent:0;mso-height-percent:0;mso-width-relative:margin;mso-height-relative:margin;v-text-anchor:top" o:gfxdata="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" filled="f" stroked="f">
+                <v:textbox>
+                  <w:txbxContent>
+                    <w:p>
+                      <w:pPr>
+                        <w:rPr>
+                          <w:sz w:val="36"/>
+                        </w:rPr>
+                      </w:pPr>
+                      <w:r>
+                        <w:rPr>
+                          <w:sz w:val="36"/>
+                        </w:rPr>
+                        <w:t>B</w:t>
+                      </w:r>
+                    </w:p>
+                  </w:txbxContent>
+                </v:textbox>
+              </v:shape>
+            </w:pict>
+          </mc:Fallback>
+        </mc:AlternateContent>
+      </w:r>
+      <w:r>
+        <w:rPr>
+          <w:noProof/>
+          <w:lang w:eastAsia="en-AU"/>
+        </w:rPr>
+        <mc:AlternateContent>
+          <mc:Choice Requires="wps">
+            <w:drawing>
+              <wp:anchor distT="0" distB="0" distL="114300" distR="114300" simplePos="0" relativeHeight="251681792" behindDoc="0" locked="0" layoutInCell="1" allowOverlap="1" wp14:anchorId="60795467" wp14:editId="29A7E04A">
+                <wp:simplePos x="0" y="0"/>
+                <wp:positionH relativeFrom="column">
+                  <wp:posOffset>423949</wp:posOffset>
+                </wp:positionH>
+                <wp:positionV relativeFrom="paragraph">
+                  <wp:posOffset>1728470</wp:posOffset>
+                </wp:positionV>
+                <wp:extent cx="315883" cy="357447"/>
+                <wp:effectExtent l="0" t="0" r="0" b="5080"/>
+                <wp:wrapNone/>
+                <wp:docPr id="18" name="Text Box 2"/>
+                <wp:cNvGraphicFramePr>
+                  <a:graphicFrameLocks xmlns:a="http://schemas.openxmlformats.org/drawingml/2006/main"/>
+                </wp:cNvGraphicFramePr>
+                <a:graphic xmlns:a="http://schemas.openxmlformats.org/drawingml/2006/main">
+                  <a:graphicData uri="http://schemas.microsoft.com/office/word/2010/wordprocessingShape">
+                    <wps:wsp>
+                      <wps:cNvSpPr txBox="1">
+                        <a:spLocks noChangeArrowheads="1"/>
+                      </wps:cNvSpPr>
+                      <wps:spPr bwMode="auto">
+                        <a:xfrm>
+                          <a:off x="0" y="0"/>
+                          <a:ext cx="315883" cy="357447"/>
+                        </a:xfrm>
+                        <a:prstGeom prst="rect">
+                          <a:avLst/>
+                        </a:prstGeom>
+                        <a:noFill/>
+                        <a:ln w="9525">
+                          <a:noFill/>
+                          <a:miter lim="800000"/>
+                          <a:headEnd/>
+                          <a:tailEnd/>
+                        </a:ln>
+                      </wps:spPr>
+                      <wps:txbx>
+                        <w:txbxContent>
+                          <w:p>
+                            <w:pPr>
+                              <w:rPr>
+                                <w:sz w:val="36"/>
+                              </w:rPr>
+                            </w:pPr>
+                            <w:r>
+                              <w:rPr>
+                                <w:sz w:val="36"/>
+                              </w:rPr>
+                              <w:t>A</w:t>
+                            </w:r>
+                          </w:p>
+                        </w:txbxContent>
+                      </wps:txbx>
+                      <wps:bodyPr rot="0" vert="horz" wrap="square" lIns="91440" tIns="45720" rIns="91440" bIns="45720" anchor="t" anchorCtr="0">
+                        <a:noAutofit/>
+                      </wps:bodyPr>
+                    </wps:wsp>
+                  </a:graphicData>
+                </a:graphic>
+                <wp14:sizeRelH relativeFrom="margin">
+                  <wp14:pctWidth>0</wp14:pctWidth>
+                </wp14:sizeRelH>
+                <wp14:sizeRelV relativeFrom="margin">
+                  <wp14:pctHeight>0</wp14:pctHeight>
+                </wp14:sizeRelV>
+              </wp:anchor>
+            </w:drawing>
+          </mc:Choice>
+          <mc:Fallback>
+            <w:pict>
+              <v:shape id="_x0000_s1030" type="#_x0000_t202" style="position:absolute;margin-left:33.4pt;margin-top:136.1pt;width:24.85pt;height:28.15pt;z-index:251681792;visibility:visible;mso-wrap-style:square;mso-width-percent:0;mso-height-percent:0;mso-wrap-distance-left:9pt;mso-wrap-distance-top:0;mso-wrap-distance-right:9pt;mso-wrap-distance-bottom:0;mso-position-horizontal:absolute;mso-position-horizontal-relative:text;mso-position-vertical:absolute;mso-position-vertical-relative:text;mso-width-percent:0;mso-height-percent:0;mso-width-relative:margin;mso-height-relative:margin;v-text-anchor:top" o:gfxdata="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" filled="f" stroked="f">
+                <v:textbox>
+                  <w:txbxContent>
+                    <w:p>
+                      <w:pPr>
+                        <w:rPr>
+                          <w:sz w:val="36"/>
+                        </w:rPr>
+                      </w:pPr>
+                      <w:r>
+                        <w:rPr>
+                          <w:sz w:val="36"/>
+                        </w:rPr>
+                        <w:t>A</w:t>
+                      </w:r>
+                    </w:p>
+                  </w:txbxContent>
+                </v:textbox>
+              </v:shape>
+            </w:pict>
+          </mc:Fallback>
+        </mc:AlternateContent>
+      </w:r>
+      <w:r>
+        <w:rPr>
+          <w:noProof/>
+          <w:lang w:eastAsia="en-AU"/>
+        </w:rPr>
+        <mc:AlternateContent>
+          <mc:Choice Requires="wps">
+            <w:drawing>
+              <wp:anchor distT="0" distB="0" distL="114300" distR="114300" simplePos="0" relativeHeight="251678720" behindDoc="0" locked="0" layoutInCell="1" allowOverlap="1" wp14:anchorId="28544DCD" wp14:editId="45397FEC">
+                <wp:simplePos x="0" y="0"/>
+                <wp:positionH relativeFrom="column">
+                  <wp:posOffset>739833</wp:posOffset>
+                </wp:positionH>
+                <wp:positionV relativeFrom="paragraph">
+                  <wp:posOffset>756457</wp:posOffset>
+                </wp:positionV>
+                <wp:extent cx="922712" cy="1064029"/>
+                <wp:effectExtent l="0" t="0" r="29845" b="22225"/>
+                <wp:wrapNone/>
+                <wp:docPr id="19" name="Straight Connector 19"/>
+                <wp:cNvGraphicFramePr/>
+                <a:graphic xmlns:a="http://schemas.openxmlformats.org/drawingml/2006/main">
+                  <a:graphicData uri="http://schemas.microsoft.com/office/word/2010/wordprocessingShape">
+                    <wps:wsp>
+                      <wps:cNvCnPr/>
+                      <wps:spPr>
+                        <a:xfrm flipH="1">
+                          <a:off x="0" y="0"/>
+                          <a:ext cx="922712" cy="1064029"/>
+                        </a:xfrm>
+                        <a:prstGeom prst="line">
+                          <a:avLst/>
+                        </a:prstGeom>
+                        <a:ln w="15875">
+                          <a:solidFill>
+                            <a:schemeClr val="tx1"/>
+                          </a:solidFill>
+                        </a:ln>
+                      </wps:spPr>
+                      <wps:style>
+                        <a:lnRef idx="1">
+                          <a:schemeClr val="accent1"/>
+                        </a:lnRef>
+                        <a:fillRef idx="0">
+                          <a:schemeClr val="accent1"/>
+                        </a:fillRef>
+                        <a:effectRef idx="0">
+                          <a:schemeClr val="accent1"/>
+                        </a:effectRef>
+                        <a:fontRef idx="minor">
+                          <a:schemeClr val="tx1"/>
+                        </a:fontRef>
+                      </wps:style>
+                      <wps:bodyPr/>
+                    </wps:wsp>
+                  </a:graphicData>
+                </a:graphic>
+              </wp:anchor>
+            </w:drawing>
+          </mc:Choice>
+          <mc:Fallback>
+            <w:pict>
+              <v:line id="Straight Connector 19" o:spid="_x0000_s1026" style="position:absolute;flip:x;z-index:251678720;visibility:visible;mso-wrap-style:square;mso-wrap-distance-left:9pt;mso-wrap-distance-top:0;mso-wrap-distance-right:9pt;mso-wrap-distance-bottom:0;mso-position-horizontal:absolute;mso-position-horizontal-relative:text;mso-position-vertical:absolute;mso-position-vertical-relative:text" from="58.25pt,59.55pt" to="130.9pt,143.35pt" o:gfxdata="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" strokecolor="black [3213]" strokeweight="1.25pt"/>
+            </w:pict>
+          </mc:Fallback>
+        </mc:AlternateContent>
+      </w:r>
+    </w:p>
+    <w:p>
+      <w:bookmarkStart w:id="0" w:name="_GoBack"/>
+    </w:p>
+    <w:bookmarkEnd w:id="0"/>
+    <w:p/>
+    <w:p/>
+    <w:p/>
+    <w:p/>
+    <w:p>
+      <w:r>
+        <w:rPr>
+          <w:noProof/>
+          <w:lang w:eastAsia="en-AU"/>
+        </w:rPr>
+        <mc:AlternateContent>
+          <mc:Choice Requires="wps">
+            <w:drawing>
+              <wp:anchor distT="0" distB="0" distL="114300" distR="114300" simplePos="0" relativeHeight="251689984" behindDoc="0" locked="0" layoutInCell="1" allowOverlap="1" wp14:anchorId="43BD8381" wp14:editId="586ABB23">
+                <wp:simplePos x="0" y="0"/>
+                <wp:positionH relativeFrom="column">
+                  <wp:posOffset>2560955</wp:posOffset>
+                </wp:positionH>
+                <wp:positionV relativeFrom="paragraph">
+                  <wp:posOffset>854354</wp:posOffset>
+                </wp:positionV>
+                <wp:extent cx="315595" cy="356870"/>
+                <wp:effectExtent l="0" t="0" r="0" b="5080"/>
+                <wp:wrapNone/>
+                <wp:docPr id="20" name="Text Box 2"/>
+                <wp:cNvGraphicFramePr>
+                  <a:graphicFrameLocks xmlns:a="http://schemas.openxmlformats.org/drawingml/2006/main"/>
+                </wp:cNvGraphicFramePr>
+                <a:graphic xmlns:a="http://schemas.openxmlformats.org/drawingml/2006/main">
+                  <a:graphicData uri="http://schemas.microsoft.com/office/word/2010/wordprocessingShape">
+                    <wps:wsp>
+                      <wps:cNvSpPr txBox="1">
+                        <a:spLocks noChangeArrowheads="1"/>
+                      </wps:cNvSpPr>
+                      <wps:spPr bwMode="auto">
+                        <a:xfrm>
+                          <a:off x="0" y="0"/>
+                          <a:ext cx="315595" cy="356870"/>
+                        </a:xfrm>
+                        <a:prstGeom prst="rect">
+                          <a:avLst/>
+                        </a:prstGeom>
+                        <a:noFill/>
+                        <a:ln w="9525">
+                          <a:noFill/>
+                          <a:miter lim="800000"/>
+                          <a:headEnd/>
+                          <a:tailEnd/>
+                        </a:ln>
+                      </wps:spPr>
+                      <wps:txbx>
+                        <w:txbxContent>
+                          <w:p>
+                            <w:pPr>
+                              <w:rPr>
+                                <w:i/>
+                                <w:sz w:val="32"/>
+                                <w:szCs w:val="32"/>
+                              </w:rPr>
+                            </w:pPr>
+                            <w:r>
+                              <w:rPr>
+                                <w:i/>
+                                <w:sz w:val="32"/>
+                                <w:szCs w:val="32"/>
+                              </w:rPr>
+                              <w:t>a</w:t>
+                            </w:r>
+                          </w:p>
+                        </w:txbxContent>
+                      </wps:txbx>
+                      <wps:bodyPr rot="0" vert="horz" wrap="square" lIns="91440" tIns="45720" rIns="91440" bIns="45720" anchor="t" anchorCtr="0">
+                        <a:noAutofit/>
+                      </wps:bodyPr>
+                    </wps:wsp>
+                  </a:graphicData>
+                </a:graphic>
+                <wp14:sizeRelH relativeFrom="margin">
+                  <wp14:pctWidth>0</wp14:pctWidth>
+                </wp14:sizeRelH>
+                <wp14:sizeRelV relativeFrom="margin">
+                  <wp14:pctHeight>0</wp14:pctHeight>
+                </wp14:sizeRelV>
+              </wp:anchor>
+            </w:drawing>
+          </mc:Choice>
+          <mc:Fallback>
+            <w:pict>
+              <v:shape id="_x0000_s1031" type="#_x0000_t202" style="position:absolute;margin-left:201.65pt;margin-top:67.25pt;width:24.85pt;height:28.1pt;z-index:251689984;visibility:visible;mso-wrap-style:square;mso-width-percent:0;mso-height-percent:0;mso-wrap-distance-left:9pt;mso-wrap-distance-top:0;mso-wrap-distance-right:9pt;mso-wrap-distance-bottom:0;mso-position-horizontal:absolute;mso-position-horizontal-relative:text;mso-position-vertical:absolute;mso-position-vertical-relative:text;mso-width-percent:0;mso-height-percent:0;mso-width-relative:margin;mso-height-relative:margin;v-text-anchor:top" o:gfxdata="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" filled="f" stroked="f">
+                <v:textbox>
+                  <w:txbxContent>
+                    <w:p>
+                      <w:pPr>
+                        <w:rPr>
+                          <w:i/>
+                          <w:sz w:val="32"/>
+                          <w:szCs w:val="32"/>
+                        </w:rPr>
+                      </w:pPr>
+                      <w:r>
+                        <w:rPr>
+                          <w:i/>
+                          <w:sz w:val="32"/>
+                          <w:szCs w:val="32"/>
+                        </w:rPr>
+                        <w:t>a</w:t>
+                      </w:r>
+                    </w:p>
+                  </w:txbxContent>
+                </v:textbox>
+              </v:shape>
+            </w:pict>
+          </mc:Fallback>
+        </mc:AlternateContent>
+      </w:r>
+      <w:r>
+        <w:rPr>
+          <w:noProof/>
+          <w:lang w:eastAsia="en-AU"/>
+        </w:rPr>
+        <mc:AlternateContent>
+          <mc:Choice Requires="wps">
+            <w:drawing>
+              <wp:anchor distT="0" distB="0" distL="114300" distR="114300" simplePos="0" relativeHeight="251673600" behindDoc="0" locked="0" layoutInCell="1" allowOverlap="1" wp14:anchorId="658ADBCA" wp14:editId="1B1EC168">
+                <wp:simplePos x="0" y="0"/>
+                <wp:positionH relativeFrom="column">
+                  <wp:posOffset>882650</wp:posOffset>
+                </wp:positionH>
+                <wp:positionV relativeFrom="paragraph">
+                  <wp:posOffset>912495</wp:posOffset>
+                </wp:positionV>
+                <wp:extent cx="315595" cy="356870"/>
+                <wp:effectExtent l="0" t="0" r="0" b="5080"/>
+                <wp:wrapNone/>
+                <wp:docPr id="7" name="Text Box 2"/>
+                <wp:cNvGraphicFramePr>
+                  <a:graphicFrameLocks xmlns:a="http://schemas.openxmlformats.org/drawingml/2006/main"/>
+                </wp:cNvGraphicFramePr>
+                <a:graphic xmlns:a="http://schemas.openxmlformats.org/drawingml/2006/main">
+                  <a:graphicData uri="http://schemas.microsoft.com/office/word/2010/wordprocessingShape">
+                    <wps:wsp>
+                      <wps:cNvSpPr txBox="1">
+                        <a:spLocks noChangeArrowheads="1"/>
+                      </wps:cNvSpPr>
+                      <wps:spPr bwMode="auto">
+                        <a:xfrm>
+                          <a:off x="0" y="0"/>
+                          <a:ext cx="315595" cy="356870"/>
+                        </a:xfrm>
+                        <a:prstGeom prst="rect">
+                          <a:avLst/>
+                        </a:prstGeom>
+                        <a:noFill/>
+                        <a:ln w="9525">
+                          <a:noFill/>
+                          <a:miter lim="800000"/>
+                          <a:headEnd/>
+                          <a:tailEnd/>
+                        </a:ln>
+                      </wps:spPr>
+                      <wps:txbx>
+                        <w:txbxContent>
+                          <w:p>
+                            <w:pPr>
+                              <w:rPr>
+                                <w:i/>
+                                <w:sz w:val="32"/>
+                                <w:szCs w:val="32"/>
+                              </w:rPr>
+                            </w:pPr>
+                            <w:r>
+                              <w:rPr>
+                                <w:i/>
+                                <w:sz w:val="32"/>
+                                <w:szCs w:val="32"/>
+                              </w:rPr>
+                              <w:t>c</w:t>
+                            </w:r>
+                          </w:p>
+                        </w:txbxContent>
+                      </wps:txbx>
+                      <wps:bodyPr rot="0" vert="horz" wrap="square" lIns="91440" tIns="45720" rIns="91440" bIns="45720" anchor="t" anchorCtr="0">
+                        <a:noAutofit/>
+                      </wps:bodyPr>
+                    </wps:wsp>
+                  </a:graphicData>
+                </a:graphic>
+                <wp14:sizeRelH relativeFrom="margin">
+                  <wp14:pctWidth>0</wp14:pctWidth>
+                </wp14:sizeRelH>
+                <wp14:sizeRelV relativeFrom="margin">
+                  <wp14:pctHeight>0</wp14:pctHeight>
+                </wp14:sizeRelV>
+              </wp:anchor>
+            </w:drawing>
+          </mc:Choice>
+          <mc:Fallback>
+            <w:pict>
+              <v:shape id="_x0000_s1032" type="#_x0000_t202" style="position:absolute;margin-left:69.5pt;margin-top:71.85pt;width:24.85pt;height:28.1pt;z-index:251673600;visibility:visible;mso-wrap-style:square;mso-width-percent:0;mso-height-percent:0;mso-wrap-distance-left:9pt;mso-wrap-distance-top:0;mso-wrap-distance-right:9pt;mso-wrap-distance-bottom:0;mso-position-horizontal:absolute;mso-position-horizontal-relative:text;mso-position-vertical:absolute;mso-position-vertical-relative:text;mso-width-percent:0;mso-height-percent:0;mso-width-relative:margin;mso-height-relative:margin;v-text-anchor:top" o:gfxdata="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" filled="f" stroked="f">
+                <v:textbox>
+                  <w:txbxContent>
+                    <w:p>
+                      <w:pPr>
+                        <w:rPr>
+                          <w:i/>
+                          <w:sz w:val="32"/>
+                          <w:szCs w:val="32"/>
+                        </w:rPr>
+                      </w:pPr>
+                      <w:r>
+                        <w:rPr>
+                          <w:i/>
+                          <w:sz w:val="32"/>
+                          <w:szCs w:val="32"/>
+                        </w:rPr>
+                        <w:t>c</w:t>
+                      </w:r>
+                    </w:p>
+                  </w:txbxContent>
+                </v:textbox>
+              </v:shape>
+            </w:pict>
+          </mc:Fallback>
+        </mc:AlternateContent>
+      </w:r>
+      <w:r>
+        <w:rPr>
+          <w:noProof/>
+          <w:lang w:eastAsia="en-AU"/>
+        </w:rPr>
+        <mc:AlternateContent>
+          <mc:Choice Requires="wps">
+            <w:drawing>
+              <wp:anchor distT="0" distB="0" distL="114300" distR="114300" simplePos="0" relativeHeight="251669504" behindDoc="0" locked="0" layoutInCell="1" allowOverlap="1" wp14:anchorId="3518624E" wp14:editId="03802860">
                 <wp:simplePos x="0" y="0"/>
                 <wp:positionH relativeFrom="column">
                   <wp:posOffset>3689985</wp:posOffset>
@@ -241,11 +1339,7 @@
           </mc:Choice>
           <mc:Fallback>
             <w:pict>
-              <v:shapetype id="_x0000_t202" coordsize="21600,21600" o:spt="202" path="m,l,21600r21600,l21600,xe">
-                <v:stroke joinstyle="miter"/>
-                <v:path gradientshapeok="t" o:connecttype="rect"/>
-              </v:shapetype>
-              <v:shape id="Text Box 2" o:spid="_x0000_s1026" type="#_x0000_t202" style="position:absolute;margin-left:290.55pt;margin-top:129.7pt;width:24.85pt;height:28.1pt;z-index:251669504;visibility:visible;mso-wrap-style:square;mso-width-percent:0;mso-height-percent:0;mso-wrap-distance-left:9pt;mso-wrap-distance-top:0;mso-wrap-distance-right:9pt;mso-wrap-distance-bottom:0;mso-position-horizontal:absolute;mso-position-horizontal-relative:text;mso-position-vertical:absolute;mso-position-vertical-relative:text;mso-width-percent:0;mso-height-percent:0;mso-width-relative:margin;mso-height-relative:margin;v-text-anchor:top" o:gfxdata="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" filled="f" stroked="f">
+              <v:shape id="_x0000_s1033" type="#_x0000_t202" style="position:absolute;margin-left:290.55pt;margin-top:129.7pt;width:24.85pt;height:28.1pt;z-index:251669504;visibility:visible;mso-wrap-style:square;mso-width-percent:0;mso-height-percent:0;mso-wrap-distance-left:9pt;mso-wrap-distance-top:0;mso-wrap-distance-right:9pt;mso-wrap-distance-bottom:0;mso-position-horizontal:absolute;mso-position-horizontal-relative:text;mso-position-vertical:absolute;mso-position-vertical-relative:text;mso-width-percent:0;mso-height-percent:0;mso-width-relative:margin;mso-height-relative:margin;v-text-anchor:top" o:gfxdata="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" filled="f" stroked="f">
                 <v:textbox>
                   <w:txbxContent>
                     <w:p>
@@ -276,7 +1370,7 @@
         <mc:AlternateContent>
           <mc:Choice Requires="wps">
             <w:drawing>
-              <wp:anchor distT="0" distB="0" distL="114300" distR="114300" simplePos="0" relativeHeight="251661312" behindDoc="0" locked="0" layoutInCell="1" allowOverlap="1" wp14:anchorId="6F0EE234" wp14:editId="2908DF53">
+              <wp:anchor distT="0" distB="0" distL="114300" distR="114300" simplePos="0" relativeHeight="251661312" behindDoc="0" locked="0" layoutInCell="1" allowOverlap="1" wp14:anchorId="66999CC6" wp14:editId="2E205716">
                 <wp:simplePos x="0" y="0"/>
                 <wp:positionH relativeFrom="column">
                   <wp:posOffset>1659890</wp:posOffset>
@@ -349,7 +1443,7 @@
         <mc:AlternateContent>
           <mc:Choice Requires="wps">
             <w:drawing>
-              <wp:anchor distT="0" distB="0" distL="114300" distR="114300" simplePos="0" relativeHeight="251663360" behindDoc="0" locked="0" layoutInCell="1" allowOverlap="1" wp14:anchorId="546C457F" wp14:editId="58B30AE0">
+              <wp:anchor distT="0" distB="0" distL="114300" distR="114300" simplePos="0" relativeHeight="251663360" behindDoc="0" locked="0" layoutInCell="1" allowOverlap="1" wp14:anchorId="29B9A3D6" wp14:editId="51CF0F19">
                 <wp:simplePos x="0" y="0"/>
                 <wp:positionH relativeFrom="column">
                   <wp:posOffset>736847</wp:posOffset>
@@ -422,7 +1516,7 @@
         <mc:AlternateContent>
           <mc:Choice Requires="wps">
             <w:drawing>
-              <wp:anchor distT="0" distB="0" distL="114300" distR="114300" simplePos="0" relativeHeight="251675648" behindDoc="0" locked="0" layoutInCell="1" allowOverlap="1" wp14:anchorId="67B5293C" wp14:editId="2BFBD849">
+              <wp:anchor distT="0" distB="0" distL="114300" distR="114300" simplePos="0" relativeHeight="251675648" behindDoc="0" locked="0" layoutInCell="1" allowOverlap="1" wp14:anchorId="0F83216E" wp14:editId="34A6294A">
                 <wp:simplePos x="0" y="0"/>
                 <wp:positionH relativeFrom="column">
                   <wp:posOffset>1877695</wp:posOffset>
@@ -497,7 +1591,7 @@
           </mc:Choice>
           <mc:Fallback>
             <w:pict>
-              <v:shape id="_x0000_s1027" type="#_x0000_t202" style="position:absolute;margin-left:147.85pt;margin-top:145.15pt;width:24.85pt;height:28.15pt;z-index:251675648;visibility:visible;mso-wrap-style:square;mso-width-percent:0;mso-height-percent:0;mso-wrap-distance-left:9pt;mso-wrap-distance-top:0;mso-wrap-distance-right:9pt;mso-wrap-distance-bottom:0;mso-position-horizontal:absolute;mso-position-horizontal-relative:text;mso-position-vertical:absolute;mso-position-vertical-relative:text;mso-width-percent:0;mso-height-percent:0;mso-width-relative:margin;mso-height-relative:margin;v-text-anchor:top" o:gfxdata="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" filled="f" stroked="f">
+              <v:shape id="_x0000_s1034" type="#_x0000_t202" style="position:absolute;margin-left:147.85pt;margin-top:145.15pt;width:24.85pt;height:28.15pt;z-index:251675648;visibility:visible;mso-wrap-style:square;mso-width-percent:0;mso-height-percent:0;mso-wrap-distance-left:9pt;mso-wrap-distance-top:0;mso-wrap-distance-right:9pt;mso-wrap-distance-bottom:0;mso-position-horizontal:absolute;mso-position-horizontal-relative:text;mso-position-vertical:absolute;mso-position-vertical-relative:text;mso-width-percent:0;mso-height-percent:0;mso-width-relative:margin;mso-height-relative:margin;v-text-anchor:top" o:gfxdata="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" filled="f" stroked="f">
                 <v:textbox>
                   <w:txbxContent>
                     <w:p>
@@ -515,116 +1609,6 @@
                           <w:szCs w:val="32"/>
                         </w:rPr>
                         <w:t>b</w:t>
-                      </w:r>
-                    </w:p>
-                  </w:txbxContent>
-                </v:textbox>
-              </v:shape>
-            </w:pict>
-          </mc:Fallback>
-        </mc:AlternateContent>
-      </w:r>
-      <w:r>
-        <w:rPr>
-          <w:noProof/>
-          <w:lang w:eastAsia="en-AU"/>
-        </w:rPr>
-        <mc:AlternateContent>
-          <mc:Choice Requires="wps">
-            <w:drawing>
-              <wp:anchor distT="0" distB="0" distL="114300" distR="114300" simplePos="0" relativeHeight="251673600" behindDoc="0" locked="0" layoutInCell="1" allowOverlap="1" wp14:anchorId="77A53B2A" wp14:editId="18DBA183">
-                <wp:simplePos x="0" y="0"/>
-                <wp:positionH relativeFrom="column">
-                  <wp:posOffset>1725295</wp:posOffset>
-                </wp:positionH>
-                <wp:positionV relativeFrom="paragraph">
-                  <wp:posOffset>1143577</wp:posOffset>
-                </wp:positionV>
-                <wp:extent cx="315883" cy="357447"/>
-                <wp:effectExtent l="0" t="0" r="0" b="5080"/>
-                <wp:wrapNone/>
-                <wp:docPr id="7" name="Text Box 2"/>
-                <wp:cNvGraphicFramePr>
-                  <a:graphicFrameLocks xmlns:a="http://schemas.openxmlformats.org/drawingml/2006/main"/>
-                </wp:cNvGraphicFramePr>
-                <a:graphic xmlns:a="http://schemas.openxmlformats.org/drawingml/2006/main">
-                  <a:graphicData uri="http://schemas.microsoft.com/office/word/2010/wordprocessingShape">
-                    <wps:wsp>
-                      <wps:cNvSpPr txBox="1">
-                        <a:spLocks noChangeArrowheads="1"/>
-                      </wps:cNvSpPr>
-                      <wps:spPr bwMode="auto">
-                        <a:xfrm>
-                          <a:off x="0" y="0"/>
-                          <a:ext cx="315883" cy="357447"/>
-                        </a:xfrm>
-                        <a:prstGeom prst="rect">
-                          <a:avLst/>
-                        </a:prstGeom>
-                        <a:noFill/>
-                        <a:ln w="9525">
-                          <a:noFill/>
-                          <a:miter lim="800000"/>
-                          <a:headEnd/>
-                          <a:tailEnd/>
-                        </a:ln>
-                      </wps:spPr>
-                      <wps:txbx>
-                        <w:txbxContent>
-                          <w:p>
-                            <w:pPr>
-                              <w:rPr>
-                                <w:i/>
-                                <w:sz w:val="32"/>
-                                <w:szCs w:val="32"/>
-                              </w:rPr>
-                            </w:pPr>
-                            <w:r>
-                              <w:rPr>
-                                <w:i/>
-                                <w:sz w:val="32"/>
-                                <w:szCs w:val="32"/>
-                              </w:rPr>
-                              <w:t>h</w:t>
-                            </w:r>
-                          </w:p>
-                        </w:txbxContent>
-                      </wps:txbx>
-                      <wps:bodyPr rot="0" vert="horz" wrap="square" lIns="91440" tIns="45720" rIns="91440" bIns="45720" anchor="t" anchorCtr="0">
-                        <a:noAutofit/>
-                      </wps:bodyPr>
-                    </wps:wsp>
-                  </a:graphicData>
-                </a:graphic>
-                <wp14:sizeRelH relativeFrom="margin">
-                  <wp14:pctWidth>0</wp14:pctWidth>
-                </wp14:sizeRelH>
-                <wp14:sizeRelV relativeFrom="margin">
-                  <wp14:pctHeight>0</wp14:pctHeight>
-                </wp14:sizeRelV>
-              </wp:anchor>
-            </w:drawing>
-          </mc:Choice>
-          <mc:Fallback>
-            <w:pict>
-              <v:shape id="_x0000_s1028" type="#_x0000_t202" style="position:absolute;margin-left:135.85pt;margin-top:90.05pt;width:24.85pt;height:28.15pt;z-index:251673600;visibility:visible;mso-wrap-style:square;mso-width-percent:0;mso-height-percent:0;mso-wrap-distance-left:9pt;mso-wrap-distance-top:0;mso-wrap-distance-right:9pt;mso-wrap-distance-bottom:0;mso-position-horizontal:absolute;mso-position-horizontal-relative:text;mso-position-vertical:absolute;mso-position-vertical-relative:text;mso-width-percent:0;mso-height-percent:0;mso-width-relative:margin;mso-height-relative:margin;v-text-anchor:top" o:gfxdata="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" filled="f" stroked="f">
-                <v:textbox>
-                  <w:txbxContent>
-                    <w:p>
-                      <w:pPr>
-                        <w:rPr>
-                          <w:i/>
-                          <w:sz w:val="32"/>
-                          <w:szCs w:val="32"/>
-                        </w:rPr>
-                      </w:pPr>
-                      <w:r>
-                        <w:rPr>
-                          <w:i/>
-                          <w:sz w:val="32"/>
-                          <w:szCs w:val="32"/>
-                        </w:rPr>
-                        <w:t>h</w:t>
                       </w:r>
                     </w:p>
                   </w:txbxContent>
@@ -713,7 +1697,7 @@
           </mc:Choice>
           <mc:Fallback>
             <w:pict>
-              <v:shape id="_x0000_s1029" type="#_x0000_t202" style="position:absolute;margin-left:117.35pt;margin-top:28.3pt;width:24.85pt;height:28.15pt;z-index:251667456;visibility:visible;mso-wrap-style:square;mso-width-percent:0;mso-height-percent:0;mso-wrap-distance-left:9pt;mso-wrap-distance-top:0;mso-wrap-distance-right:9pt;mso-wrap-distance-bottom:0;mso-position-horizontal:absolute;mso-position-horizontal-relative:text;mso-position-vertical:absolute;mso-position-vertical-relative:text;mso-width-percent:0;mso-height-percent:0;mso-width-relative:margin;mso-height-relative:margin;v-text-anchor:top" o:gfxdata="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" filled="f" stroked="f">
+              <v:shape id="_x0000_s1035" type="#_x0000_t202" style="position:absolute;margin-left:117.35pt;margin-top:28.3pt;width:24.85pt;height:28.15pt;z-index:251667456;visibility:visible;mso-wrap-style:square;mso-width-percent:0;mso-height-percent:0;mso-wrap-distance-left:9pt;mso-wrap-distance-top:0;mso-wrap-distance-right:9pt;mso-wrap-distance-bottom:0;mso-position-horizontal:absolute;mso-position-horizontal-relative:text;mso-position-vertical:absolute;mso-position-vertical-relative:text;mso-width-percent:0;mso-height-percent:0;mso-width-relative:margin;mso-height-relative:margin;v-text-anchor:top" o:gfxdata="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" filled="f" stroked="f">
                 <v:textbox>
                   <w:txbxContent>
                     <w:p>
@@ -815,7 +1799,7 @@
           </mc:Choice>
           <mc:Fallback>
             <w:pict>
-              <v:shape id="_x0000_s1030" type="#_x0000_t202" style="position:absolute;margin-left:33.4pt;margin-top:136.1pt;width:24.85pt;height:28.15pt;z-index:251665408;visibility:visible;mso-wrap-style:square;mso-width-percent:0;mso-height-percent:0;mso-wrap-distance-left:9pt;mso-wrap-distance-top:0;mso-wrap-distance-right:9pt;mso-wrap-distance-bottom:0;mso-position-horizontal:absolute;mso-position-horizontal-relative:text;mso-position-vertical:absolute;mso-position-vertical-relative:text;mso-width-percent:0;mso-height-percent:0;mso-width-relative:margin;mso-height-relative:margin;v-text-anchor:top" o:gfxdata="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" filled="f" stroked="f">
+              <v:shape id="_x0000_s1036" type="#_x0000_t202" style="position:absolute;margin-left:33.4pt;margin-top:136.1pt;width:24.85pt;height:28.15pt;z-index:251665408;visibility:visible;mso-wrap-style:square;mso-width-percent:0;mso-height-percent:0;mso-wrap-distance-left:9pt;mso-wrap-distance-top:0;mso-wrap-distance-right:9pt;mso-wrap-distance-bottom:0;mso-position-horizontal:absolute;mso-position-horizontal-relative:text;mso-position-vertical:absolute;mso-position-vertical-relative:text;mso-width-percent:0;mso-height-percent:0;mso-width-relative:margin;mso-height-relative:margin;v-text-anchor:top" o:gfxdata="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" filled="f" stroked="f">
                 <v:textbox>
                   <w:txbxContent>
                     <w:p>

</xml_diff>